<commit_message>
Added google app script knowledge in the resume
</commit_message>
<xml_diff>
--- a/Resume-Varun Narain Singh.docx
+++ b/Resume-Varun Narain Singh.docx
@@ -1,6 +1,6 @@
 
 <file path=word/document.xml><?xml version="1.0" encoding="utf-8"?>
-<w:document xmlns:wpc="http://schemas.microsoft.com/office/word/2010/wordprocessingCanvas" xmlns:cx="http://schemas.microsoft.com/office/drawing/2014/chartex" xmlns:cx1="http://schemas.microsoft.com/office/drawing/2015/9/8/chartex" xmlns:cx2="http://schemas.microsoft.com/office/drawing/2015/10/21/chartex" xmlns:cx3="http://schemas.microsoft.com/office/drawing/2016/5/9/chartex" xmlns:cx4="http://schemas.microsoft.com/office/drawing/2016/5/10/chartex" xmlns:cx5="http://schemas.microsoft.com/office/drawing/2016/5/11/chartex" xmlns:cx6="http://schemas.microsoft.com/office/drawing/2016/5/12/chartex" xmlns:cx7="http://schemas.microsoft.com/office/drawing/2016/5/13/chartex" xmlns:cx8="http://schemas.microsoft.com/office/drawing/2016/5/14/chartex" xmlns:mc="http://schemas.openxmlformats.org/markup-compatibility/2006" xmlns:aink="http://schemas.microsoft.com/office/drawing/2016/ink" xmlns:am3d="http://schemas.microsoft.com/office/drawing/2017/model3d" xmlns:o="urn:schemas-microsoft-com:office:office" xmlns:r="http://schemas.openxmlformats.org/officeDocument/2006/relationships" xmlns:m="http://schemas.openxmlformats.org/officeDocument/2006/math" xmlns:v="urn:schemas-microsoft-com:vml" xmlns:wp14="http://schemas.microsoft.com/office/word/2010/wordprocessingDrawing" xmlns:wp="http://schemas.openxmlformats.org/drawingml/2006/wordprocessingDrawing" xmlns:w10="urn:schemas-microsoft-com:office:word" xmlns:w="http://schemas.openxmlformats.org/wordprocessingml/2006/main" xmlns:w14="http://schemas.microsoft.com/office/word/2010/wordml" xmlns:w15="http://schemas.microsoft.com/office/word/2012/wordml" xmlns:w16cex="http://schemas.microsoft.com/office/word/2018/wordml/cex" xmlns:w16cid="http://schemas.microsoft.com/office/word/2016/wordml/cid" xmlns:w16="http://schemas.microsoft.com/office/word/2018/wordml" xmlns:w16se="http://schemas.microsoft.com/office/word/2015/wordml/symex" xmlns:wpg="http://schemas.microsoft.com/office/word/2010/wordprocessingGroup" xmlns:wpi="http://schemas.microsoft.com/office/word/2010/wordprocessingInk" xmlns:wne="http://schemas.microsoft.com/office/word/2006/wordml" xmlns:wps="http://schemas.microsoft.com/office/word/2010/wordprocessingShape" mc:Ignorable="w14 w15 w16se w16cid w16 w16cex wp14">
+<w:document xmlns:wpc="http://schemas.microsoft.com/office/word/2010/wordprocessingCanvas" xmlns:cx="http://schemas.microsoft.com/office/drawing/2014/chartex" xmlns:cx1="http://schemas.microsoft.com/office/drawing/2015/9/8/chartex" xmlns:cx2="http://schemas.microsoft.com/office/drawing/2015/10/21/chartex" xmlns:cx3="http://schemas.microsoft.com/office/drawing/2016/5/9/chartex" xmlns:cx4="http://schemas.microsoft.com/office/drawing/2016/5/10/chartex" xmlns:cx5="http://schemas.microsoft.com/office/drawing/2016/5/11/chartex" xmlns:cx6="http://schemas.microsoft.com/office/drawing/2016/5/12/chartex" xmlns:cx7="http://schemas.microsoft.com/office/drawing/2016/5/13/chartex" xmlns:cx8="http://schemas.microsoft.com/office/drawing/2016/5/14/chartex" xmlns:mc="http://schemas.openxmlformats.org/markup-compatibility/2006" xmlns:aink="http://schemas.microsoft.com/office/drawing/2016/ink" xmlns:am3d="http://schemas.microsoft.com/office/drawing/2017/model3d" xmlns:o="urn:schemas-microsoft-com:office:office" xmlns:r="http://schemas.openxmlformats.org/officeDocument/2006/relationships" xmlns:m="http://schemas.openxmlformats.org/officeDocument/2006/math" xmlns:v="urn:schemas-microsoft-com:vml" xmlns:wp14="http://schemas.microsoft.com/office/word/2010/wordprocessingDrawing" xmlns:wp="http://schemas.openxmlformats.org/drawingml/2006/wordprocessingDrawing" xmlns:w10="urn:schemas-microsoft-com:office:word" xmlns:w="http://schemas.openxmlformats.org/wordprocessingml/2006/main" xmlns:w14="http://schemas.microsoft.com/office/word/2010/wordml" xmlns:w15="http://schemas.microsoft.com/office/word/2012/wordml" xmlns:w16cex="http://schemas.microsoft.com/office/word/2018/wordml/cex" xmlns:w16cid="http://schemas.microsoft.com/office/word/2016/wordml/cid" xmlns:w16="http://schemas.microsoft.com/office/word/2018/wordml" xmlns:w16sdtdh="http://schemas.microsoft.com/office/word/2020/wordml/sdtdatahash" xmlns:w16se="http://schemas.microsoft.com/office/word/2015/wordml/symex" xmlns:wpg="http://schemas.microsoft.com/office/word/2010/wordprocessingGroup" xmlns:wpi="http://schemas.microsoft.com/office/word/2010/wordprocessingInk" xmlns:wne="http://schemas.microsoft.com/office/word/2006/wordml" xmlns:wps="http://schemas.microsoft.com/office/word/2010/wordprocessingShape" mc:Ignorable="w14 w15 w16se w16cid w16 w16cex w16sdtdh wp14">
   <w:body>
     <w:tbl>
       <w:tblPr>
@@ -1757,7 +1757,21 @@
               <w:rPr>
                 <w:sz w:val="19"/>
               </w:rPr>
-              <w:t>Excel, PDF, Synchro, Traffix or any client specified format</w:t>
+              <w:t xml:space="preserve">Excel, PDF, Synchro, </w:t>
+            </w:r>
+            <w:proofErr w:type="spellStart"/>
+            <w:r>
+              <w:rPr>
+                <w:sz w:val="19"/>
+              </w:rPr>
+              <w:t>Traffix</w:t>
+            </w:r>
+            <w:proofErr w:type="spellEnd"/>
+            <w:r>
+              <w:rPr>
+                <w:sz w:val="19"/>
+              </w:rPr>
+              <w:t xml:space="preserve"> or any client specified format</w:t>
             </w:r>
           </w:p>
         </w:tc>
@@ -1990,7 +2004,37 @@
                 <w:b/>
                 <w:sz w:val="20"/>
               </w:rPr>
-              <w:t>VBA, Google Data Studio, Power Query, PowerPoint, Google Calendar, MS Outlook, MS Project) &amp; manipulation</w:t>
+              <w:t>VBA, Google Data Studio,</w:t>
+            </w:r>
+            <w:r>
+              <w:rPr>
+                <w:b/>
+                <w:sz w:val="20"/>
+              </w:rPr>
+              <w:t xml:space="preserve"> Google </w:t>
+            </w:r>
+            <w:proofErr w:type="spellStart"/>
+            <w:r>
+              <w:rPr>
+                <w:b/>
+                <w:sz w:val="20"/>
+              </w:rPr>
+              <w:t>AppScript</w:t>
+            </w:r>
+            <w:proofErr w:type="spellEnd"/>
+            <w:r>
+              <w:rPr>
+                <w:b/>
+                <w:sz w:val="20"/>
+              </w:rPr>
+              <w:t>,</w:t>
+            </w:r>
+            <w:r>
+              <w:rPr>
+                <w:b/>
+                <w:sz w:val="20"/>
+              </w:rPr>
+              <w:t xml:space="preserve"> Power Query, PowerPoint, Google Calendar, MS Outlook, MS Project) &amp; manipulation</w:t>
             </w:r>
             <w:r>
               <w:rPr>
@@ -3253,7 +3297,21 @@
         <w:rPr>
           <w:sz w:val="20"/>
         </w:rPr>
-        <w:t xml:space="preserve">Delivering digital files &amp; customized reports in Excel, PDF, Synchro, Traffix </w:t>
+        <w:t xml:space="preserve">Delivering digital files &amp; customized reports in Excel, PDF, Synchro, </w:t>
+      </w:r>
+      <w:proofErr w:type="spellStart"/>
+      <w:r>
+        <w:rPr>
+          <w:sz w:val="20"/>
+        </w:rPr>
+        <w:t>Traffix</w:t>
+      </w:r>
+      <w:proofErr w:type="spellEnd"/>
+      <w:r>
+        <w:rPr>
+          <w:sz w:val="20"/>
+        </w:rPr>
+        <w:t xml:space="preserve"> </w:t>
       </w:r>
       <w:r>
         <w:rPr>
@@ -3832,27 +3890,6 @@
         <w:rPr>
           <w:sz w:val="20"/>
         </w:rPr>
-      </w:pPr>
-      <w:r>
-        <w:rPr>
-          <w:sz w:val="20"/>
-        </w:rPr>
-        <w:t>Finding gaps and anomalies in the data and working out an appropriate resolution for the same.</w:t>
-      </w:r>
-    </w:p>
-    <w:p>
-      <w:pPr>
-        <w:spacing w:line="250" w:lineRule="exact"/>
-        <w:rPr>
-          <w:sz w:val="20"/>
-        </w:rPr>
-      </w:pPr>
-    </w:p>
-    <w:p>
-      <w:pPr>
-        <w:rPr>
-          <w:sz w:val="20"/>
-        </w:rPr>
         <w:sectPr>
           <w:type w:val="continuous"/>
           <w:pgSz w:w="11900" w:h="16840"/>
@@ -3860,6 +3897,12 @@
           <w:cols w:space="720"/>
         </w:sectPr>
       </w:pPr>
+      <w:r>
+        <w:rPr>
+          <w:sz w:val="20"/>
+        </w:rPr>
+        <w:t>Finding gaps and anomalies in the data and working out an appropriate resolution for the same.</w:t>
+      </w:r>
       <w:r>
         <w:rPr>
           <w:sz w:val="20"/>
@@ -5317,7 +5360,37 @@
           <w:b/>
           <w:sz w:val="20"/>
         </w:rPr>
-        <w:t>MS Office Tools: Excel, Word, Google Docs, PowerPoint, MS Outlook, Google Calendar, MS Project, Google Data Studio.</w:t>
+        <w:t>MS Office Tools: Excel, Word, Google Docs, PowerPoint, MS Outlook, Google Calendar,</w:t>
+      </w:r>
+      <w:r>
+        <w:rPr>
+          <w:b/>
+          <w:sz w:val="20"/>
+        </w:rPr>
+        <w:t xml:space="preserve"> Google </w:t>
+      </w:r>
+      <w:proofErr w:type="spellStart"/>
+      <w:r>
+        <w:rPr>
+          <w:b/>
+          <w:sz w:val="20"/>
+        </w:rPr>
+        <w:t>AppScript</w:t>
+      </w:r>
+      <w:proofErr w:type="spellEnd"/>
+      <w:r>
+        <w:rPr>
+          <w:b/>
+          <w:sz w:val="20"/>
+        </w:rPr>
+        <w:t>,</w:t>
+      </w:r>
+      <w:r>
+        <w:rPr>
+          <w:b/>
+          <w:sz w:val="20"/>
+        </w:rPr>
+        <w:t xml:space="preserve"> MS Project, Google Data Studio.</w:t>
       </w:r>
       <w:r>
         <w:tab/>
@@ -5720,7 +5793,7 @@
     <w:p/>
     <w:sectPr>
       <w:pgSz w:w="11900" w:h="16840"/>
-      <w:pgMar w:top="840" w:right="340" w:bottom="280" w:left="380" w:header="720" w:footer="720" w:gutter="0"/>
+      <w:pgMar w:top="0" w:right="340" w:bottom="280" w:left="380" w:header="720" w:footer="720" w:gutter="0"/>
       <w:pgBorders w:offsetFrom="page">
         <w:top w:val="single" w:sz="4" w:space="24" w:color="000000"/>
         <w:left w:val="single" w:sz="4" w:space="24" w:color="000000"/>
@@ -5734,7 +5807,7 @@
 </file>
 
 <file path=word/endnotes.xml><?xml version="1.0" encoding="utf-8"?>
-<w:endnotes xmlns:wpc="http://schemas.microsoft.com/office/word/2010/wordprocessingCanvas" xmlns:cx="http://schemas.microsoft.com/office/drawing/2014/chartex" xmlns:cx1="http://schemas.microsoft.com/office/drawing/2015/9/8/chartex" xmlns:cx2="http://schemas.microsoft.com/office/drawing/2015/10/21/chartex" xmlns:cx3="http://schemas.microsoft.com/office/drawing/2016/5/9/chartex" xmlns:cx4="http://schemas.microsoft.com/office/drawing/2016/5/10/chartex" xmlns:cx5="http://schemas.microsoft.com/office/drawing/2016/5/11/chartex" xmlns:cx6="http://schemas.microsoft.com/office/drawing/2016/5/12/chartex" xmlns:cx7="http://schemas.microsoft.com/office/drawing/2016/5/13/chartex" xmlns:cx8="http://schemas.microsoft.com/office/drawing/2016/5/14/chartex" xmlns:mc="http://schemas.openxmlformats.org/markup-compatibility/2006" xmlns:aink="http://schemas.microsoft.com/office/drawing/2016/ink" xmlns:am3d="http://schemas.microsoft.com/office/drawing/2017/model3d" xmlns:o="urn:schemas-microsoft-com:office:office" xmlns:r="http://schemas.openxmlformats.org/officeDocument/2006/relationships" xmlns:m="http://schemas.openxmlformats.org/officeDocument/2006/math" xmlns:v="urn:schemas-microsoft-com:vml" xmlns:wp14="http://schemas.microsoft.com/office/word/2010/wordprocessingDrawing" xmlns:wp="http://schemas.openxmlformats.org/drawingml/2006/wordprocessingDrawing" xmlns:w10="urn:schemas-microsoft-com:office:word" xmlns:w="http://schemas.openxmlformats.org/wordprocessingml/2006/main" xmlns:w14="http://schemas.microsoft.com/office/word/2010/wordml" xmlns:w15="http://schemas.microsoft.com/office/word/2012/wordml" xmlns:w16cex="http://schemas.microsoft.com/office/word/2018/wordml/cex" xmlns:w16cid="http://schemas.microsoft.com/office/word/2016/wordml/cid" xmlns:w16="http://schemas.microsoft.com/office/word/2018/wordml" xmlns:w16se="http://schemas.microsoft.com/office/word/2015/wordml/symex" xmlns:wpg="http://schemas.microsoft.com/office/word/2010/wordprocessingGroup" xmlns:wpi="http://schemas.microsoft.com/office/word/2010/wordprocessingInk" xmlns:wne="http://schemas.microsoft.com/office/word/2006/wordml" xmlns:wps="http://schemas.microsoft.com/office/word/2010/wordprocessingShape" mc:Ignorable="w14 w15 w16se w16cid w16 w16cex wp14">
+<w:endnotes xmlns:wpc="http://schemas.microsoft.com/office/word/2010/wordprocessingCanvas" xmlns:cx="http://schemas.microsoft.com/office/drawing/2014/chartex" xmlns:cx1="http://schemas.microsoft.com/office/drawing/2015/9/8/chartex" xmlns:cx2="http://schemas.microsoft.com/office/drawing/2015/10/21/chartex" xmlns:cx3="http://schemas.microsoft.com/office/drawing/2016/5/9/chartex" xmlns:cx4="http://schemas.microsoft.com/office/drawing/2016/5/10/chartex" xmlns:cx5="http://schemas.microsoft.com/office/drawing/2016/5/11/chartex" xmlns:cx6="http://schemas.microsoft.com/office/drawing/2016/5/12/chartex" xmlns:cx7="http://schemas.microsoft.com/office/drawing/2016/5/13/chartex" xmlns:cx8="http://schemas.microsoft.com/office/drawing/2016/5/14/chartex" xmlns:mc="http://schemas.openxmlformats.org/markup-compatibility/2006" xmlns:aink="http://schemas.microsoft.com/office/drawing/2016/ink" xmlns:am3d="http://schemas.microsoft.com/office/drawing/2017/model3d" xmlns:o="urn:schemas-microsoft-com:office:office" xmlns:r="http://schemas.openxmlformats.org/officeDocument/2006/relationships" xmlns:m="http://schemas.openxmlformats.org/officeDocument/2006/math" xmlns:v="urn:schemas-microsoft-com:vml" xmlns:wp14="http://schemas.microsoft.com/office/word/2010/wordprocessingDrawing" xmlns:wp="http://schemas.openxmlformats.org/drawingml/2006/wordprocessingDrawing" xmlns:w10="urn:schemas-microsoft-com:office:word" xmlns:w="http://schemas.openxmlformats.org/wordprocessingml/2006/main" xmlns:w14="http://schemas.microsoft.com/office/word/2010/wordml" xmlns:w15="http://schemas.microsoft.com/office/word/2012/wordml" xmlns:w16cex="http://schemas.microsoft.com/office/word/2018/wordml/cex" xmlns:w16cid="http://schemas.microsoft.com/office/word/2016/wordml/cid" xmlns:w16="http://schemas.microsoft.com/office/word/2018/wordml" xmlns:w16sdtdh="http://schemas.microsoft.com/office/word/2020/wordml/sdtdatahash" xmlns:w16se="http://schemas.microsoft.com/office/word/2015/wordml/symex" xmlns:wpg="http://schemas.microsoft.com/office/word/2010/wordprocessingGroup" xmlns:wpi="http://schemas.microsoft.com/office/word/2010/wordprocessingInk" xmlns:wne="http://schemas.microsoft.com/office/word/2006/wordml" xmlns:wps="http://schemas.microsoft.com/office/word/2010/wordprocessingShape" mc:Ignorable="w14 w15 w16se w16cid w16 w16cex w16sdtdh wp14">
   <w:endnote w:type="separator" w:id="-1">
     <w:p>
       <w:r>
@@ -5753,7 +5826,7 @@
 </file>
 
 <file path=word/footnotes.xml><?xml version="1.0" encoding="utf-8"?>
-<w:footnotes xmlns:wpc="http://schemas.microsoft.com/office/word/2010/wordprocessingCanvas" xmlns:cx="http://schemas.microsoft.com/office/drawing/2014/chartex" xmlns:cx1="http://schemas.microsoft.com/office/drawing/2015/9/8/chartex" xmlns:cx2="http://schemas.microsoft.com/office/drawing/2015/10/21/chartex" xmlns:cx3="http://schemas.microsoft.com/office/drawing/2016/5/9/chartex" xmlns:cx4="http://schemas.microsoft.com/office/drawing/2016/5/10/chartex" xmlns:cx5="http://schemas.microsoft.com/office/drawing/2016/5/11/chartex" xmlns:cx6="http://schemas.microsoft.com/office/drawing/2016/5/12/chartex" xmlns:cx7="http://schemas.microsoft.com/office/drawing/2016/5/13/chartex" xmlns:cx8="http://schemas.microsoft.com/office/drawing/2016/5/14/chartex" xmlns:mc="http://schemas.openxmlformats.org/markup-compatibility/2006" xmlns:aink="http://schemas.microsoft.com/office/drawing/2016/ink" xmlns:am3d="http://schemas.microsoft.com/office/drawing/2017/model3d" xmlns:o="urn:schemas-microsoft-com:office:office" xmlns:r="http://schemas.openxmlformats.org/officeDocument/2006/relationships" xmlns:m="http://schemas.openxmlformats.org/officeDocument/2006/math" xmlns:v="urn:schemas-microsoft-com:vml" xmlns:wp14="http://schemas.microsoft.com/office/word/2010/wordprocessingDrawing" xmlns:wp="http://schemas.openxmlformats.org/drawingml/2006/wordprocessingDrawing" xmlns:w10="urn:schemas-microsoft-com:office:word" xmlns:w="http://schemas.openxmlformats.org/wordprocessingml/2006/main" xmlns:w14="http://schemas.microsoft.com/office/word/2010/wordml" xmlns:w15="http://schemas.microsoft.com/office/word/2012/wordml" xmlns:w16cex="http://schemas.microsoft.com/office/word/2018/wordml/cex" xmlns:w16cid="http://schemas.microsoft.com/office/word/2016/wordml/cid" xmlns:w16="http://schemas.microsoft.com/office/word/2018/wordml" xmlns:w16se="http://schemas.microsoft.com/office/word/2015/wordml/symex" xmlns:wpg="http://schemas.microsoft.com/office/word/2010/wordprocessingGroup" xmlns:wpi="http://schemas.microsoft.com/office/word/2010/wordprocessingInk" xmlns:wne="http://schemas.microsoft.com/office/word/2006/wordml" xmlns:wps="http://schemas.microsoft.com/office/word/2010/wordprocessingShape" mc:Ignorable="w14 w15 w16se w16cid w16 w16cex wp14">
+<w:footnotes xmlns:wpc="http://schemas.microsoft.com/office/word/2010/wordprocessingCanvas" xmlns:cx="http://schemas.microsoft.com/office/drawing/2014/chartex" xmlns:cx1="http://schemas.microsoft.com/office/drawing/2015/9/8/chartex" xmlns:cx2="http://schemas.microsoft.com/office/drawing/2015/10/21/chartex" xmlns:cx3="http://schemas.microsoft.com/office/drawing/2016/5/9/chartex" xmlns:cx4="http://schemas.microsoft.com/office/drawing/2016/5/10/chartex" xmlns:cx5="http://schemas.microsoft.com/office/drawing/2016/5/11/chartex" xmlns:cx6="http://schemas.microsoft.com/office/drawing/2016/5/12/chartex" xmlns:cx7="http://schemas.microsoft.com/office/drawing/2016/5/13/chartex" xmlns:cx8="http://schemas.microsoft.com/office/drawing/2016/5/14/chartex" xmlns:mc="http://schemas.openxmlformats.org/markup-compatibility/2006" xmlns:aink="http://schemas.microsoft.com/office/drawing/2016/ink" xmlns:am3d="http://schemas.microsoft.com/office/drawing/2017/model3d" xmlns:o="urn:schemas-microsoft-com:office:office" xmlns:r="http://schemas.openxmlformats.org/officeDocument/2006/relationships" xmlns:m="http://schemas.openxmlformats.org/officeDocument/2006/math" xmlns:v="urn:schemas-microsoft-com:vml" xmlns:wp14="http://schemas.microsoft.com/office/word/2010/wordprocessingDrawing" xmlns:wp="http://schemas.openxmlformats.org/drawingml/2006/wordprocessingDrawing" xmlns:w10="urn:schemas-microsoft-com:office:word" xmlns:w="http://schemas.openxmlformats.org/wordprocessingml/2006/main" xmlns:w14="http://schemas.microsoft.com/office/word/2010/wordml" xmlns:w15="http://schemas.microsoft.com/office/word/2012/wordml" xmlns:w16cex="http://schemas.microsoft.com/office/word/2018/wordml/cex" xmlns:w16cid="http://schemas.microsoft.com/office/word/2016/wordml/cid" xmlns:w16="http://schemas.microsoft.com/office/word/2018/wordml" xmlns:w16sdtdh="http://schemas.microsoft.com/office/word/2020/wordml/sdtdatahash" xmlns:w16se="http://schemas.microsoft.com/office/word/2015/wordml/symex" xmlns:wpg="http://schemas.microsoft.com/office/word/2010/wordprocessingGroup" xmlns:wpi="http://schemas.microsoft.com/office/word/2010/wordprocessingInk" xmlns:wne="http://schemas.microsoft.com/office/word/2006/wordml" xmlns:wps="http://schemas.microsoft.com/office/word/2010/wordprocessingShape" mc:Ignorable="w14 w15 w16se w16cid w16 w16cex w16sdtdh wp14">
   <w:footnote w:type="separator" w:id="-1">
     <w:p>
       <w:r>
@@ -5772,7 +5845,7 @@
 </file>
 
 <file path=word/numbering.xml><?xml version="1.0" encoding="utf-8"?>
-<w:numbering xmlns:wpc="http://schemas.microsoft.com/office/word/2010/wordprocessingCanvas" xmlns:cx="http://schemas.microsoft.com/office/drawing/2014/chartex" xmlns:cx1="http://schemas.microsoft.com/office/drawing/2015/9/8/chartex" xmlns:cx2="http://schemas.microsoft.com/office/drawing/2015/10/21/chartex" xmlns:cx3="http://schemas.microsoft.com/office/drawing/2016/5/9/chartex" xmlns:cx4="http://schemas.microsoft.com/office/drawing/2016/5/10/chartex" xmlns:cx5="http://schemas.microsoft.com/office/drawing/2016/5/11/chartex" xmlns:cx6="http://schemas.microsoft.com/office/drawing/2016/5/12/chartex" xmlns:cx7="http://schemas.microsoft.com/office/drawing/2016/5/13/chartex" xmlns:cx8="http://schemas.microsoft.com/office/drawing/2016/5/14/chartex" xmlns:mc="http://schemas.openxmlformats.org/markup-compatibility/2006" xmlns:aink="http://schemas.microsoft.com/office/drawing/2016/ink" xmlns:am3d="http://schemas.microsoft.com/office/drawing/2017/model3d" xmlns:o="urn:schemas-microsoft-com:office:office" xmlns:r="http://schemas.openxmlformats.org/officeDocument/2006/relationships" xmlns:m="http://schemas.openxmlformats.org/officeDocument/2006/math" xmlns:v="urn:schemas-microsoft-com:vml" xmlns:wp14="http://schemas.microsoft.com/office/word/2010/wordprocessingDrawing" xmlns:wp="http://schemas.openxmlformats.org/drawingml/2006/wordprocessingDrawing" xmlns:w10="urn:schemas-microsoft-com:office:word" xmlns:w="http://schemas.openxmlformats.org/wordprocessingml/2006/main" xmlns:w14="http://schemas.microsoft.com/office/word/2010/wordml" xmlns:w15="http://schemas.microsoft.com/office/word/2012/wordml" xmlns:w16cex="http://schemas.microsoft.com/office/word/2018/wordml/cex" xmlns:w16cid="http://schemas.microsoft.com/office/word/2016/wordml/cid" xmlns:w16="http://schemas.microsoft.com/office/word/2018/wordml" xmlns:w16se="http://schemas.microsoft.com/office/word/2015/wordml/symex" xmlns:wpg="http://schemas.microsoft.com/office/word/2010/wordprocessingGroup" xmlns:wpi="http://schemas.microsoft.com/office/word/2010/wordprocessingInk" xmlns:wne="http://schemas.microsoft.com/office/word/2006/wordml" xmlns:wps="http://schemas.microsoft.com/office/word/2010/wordprocessingShape" mc:Ignorable="w14 w15 w16se w16cid w16 w16cex wp14">
+<w:numbering xmlns:wpc="http://schemas.microsoft.com/office/word/2010/wordprocessingCanvas" xmlns:cx="http://schemas.microsoft.com/office/drawing/2014/chartex" xmlns:cx1="http://schemas.microsoft.com/office/drawing/2015/9/8/chartex" xmlns:cx2="http://schemas.microsoft.com/office/drawing/2015/10/21/chartex" xmlns:cx3="http://schemas.microsoft.com/office/drawing/2016/5/9/chartex" xmlns:cx4="http://schemas.microsoft.com/office/drawing/2016/5/10/chartex" xmlns:cx5="http://schemas.microsoft.com/office/drawing/2016/5/11/chartex" xmlns:cx6="http://schemas.microsoft.com/office/drawing/2016/5/12/chartex" xmlns:cx7="http://schemas.microsoft.com/office/drawing/2016/5/13/chartex" xmlns:cx8="http://schemas.microsoft.com/office/drawing/2016/5/14/chartex" xmlns:mc="http://schemas.openxmlformats.org/markup-compatibility/2006" xmlns:aink="http://schemas.microsoft.com/office/drawing/2016/ink" xmlns:am3d="http://schemas.microsoft.com/office/drawing/2017/model3d" xmlns:o="urn:schemas-microsoft-com:office:office" xmlns:r="http://schemas.openxmlformats.org/officeDocument/2006/relationships" xmlns:m="http://schemas.openxmlformats.org/officeDocument/2006/math" xmlns:v="urn:schemas-microsoft-com:vml" xmlns:wp14="http://schemas.microsoft.com/office/word/2010/wordprocessingDrawing" xmlns:wp="http://schemas.openxmlformats.org/drawingml/2006/wordprocessingDrawing" xmlns:w10="urn:schemas-microsoft-com:office:word" xmlns:w="http://schemas.openxmlformats.org/wordprocessingml/2006/main" xmlns:w14="http://schemas.microsoft.com/office/word/2010/wordml" xmlns:w15="http://schemas.microsoft.com/office/word/2012/wordml" xmlns:w16cex="http://schemas.microsoft.com/office/word/2018/wordml/cex" xmlns:w16cid="http://schemas.microsoft.com/office/word/2016/wordml/cid" xmlns:w16="http://schemas.microsoft.com/office/word/2018/wordml" xmlns:w16sdtdh="http://schemas.microsoft.com/office/word/2020/wordml/sdtdatahash" xmlns:w16se="http://schemas.microsoft.com/office/word/2015/wordml/symex" xmlns:wpg="http://schemas.microsoft.com/office/word/2010/wordprocessingGroup" xmlns:wpi="http://schemas.microsoft.com/office/word/2010/wordprocessingInk" xmlns:wne="http://schemas.microsoft.com/office/word/2006/wordml" xmlns:wps="http://schemas.microsoft.com/office/word/2010/wordprocessingShape" mc:Ignorable="w14 w15 w16se w16cid w16 w16cex w16sdtdh wp14">
   <w:abstractNum w:abstractNumId="0" w15:restartNumberingAfterBreak="0">
     <w:nsid w:val="0B556E63"/>
     <w:multiLevelType w:val="hybridMultilevel"/>
@@ -6131,7 +6204,7 @@
 </file>
 
 <file path=word/styles.xml><?xml version="1.0" encoding="utf-8"?>
-<w:styles xmlns:mc="http://schemas.openxmlformats.org/markup-compatibility/2006" xmlns:r="http://schemas.openxmlformats.org/officeDocument/2006/relationships" xmlns:w="http://schemas.openxmlformats.org/wordprocessingml/2006/main" xmlns:w14="http://schemas.microsoft.com/office/word/2010/wordml" xmlns:w15="http://schemas.microsoft.com/office/word/2012/wordml" xmlns:w16cex="http://schemas.microsoft.com/office/word/2018/wordml/cex" xmlns:w16cid="http://schemas.microsoft.com/office/word/2016/wordml/cid" xmlns:w16="http://schemas.microsoft.com/office/word/2018/wordml" xmlns:w16se="http://schemas.microsoft.com/office/word/2015/wordml/symex" mc:Ignorable="w14 w15 w16se w16cid w16 w16cex">
+<w:styles xmlns:mc="http://schemas.openxmlformats.org/markup-compatibility/2006" xmlns:r="http://schemas.openxmlformats.org/officeDocument/2006/relationships" xmlns:w="http://schemas.openxmlformats.org/wordprocessingml/2006/main" xmlns:w14="http://schemas.microsoft.com/office/word/2010/wordml" xmlns:w15="http://schemas.microsoft.com/office/word/2012/wordml" xmlns:w16cex="http://schemas.microsoft.com/office/word/2018/wordml/cex" xmlns:w16cid="http://schemas.microsoft.com/office/word/2016/wordml/cid" xmlns:w16="http://schemas.microsoft.com/office/word/2018/wordml" xmlns:w16sdtdh="http://schemas.microsoft.com/office/word/2020/wordml/sdtdatahash" xmlns:w16se="http://schemas.microsoft.com/office/word/2015/wordml/symex" mc:Ignorable="w14 w15 w16se w16cid w16 w16cex w16sdtdh">
   <w:docDefaults>
     <w:rPrDefault>
       <w:rPr>

</xml_diff>